<commit_message>
v1.9 - 85% complete on Assessment 2. Needs 1 more pass before submission.
</commit_message>
<xml_diff>
--- a/Test Cases/Unit Test 1.5 Test case.docx
+++ b/Test Cases/Unit Test 1.5 Test case.docx
@@ -7,6 +7,7 @@
         <w:pStyle w:val="Heading1"/>
       </w:pPr>
       <w:bookmarkStart w:id="0" w:name="_Toc184632742"/>
+      <w:bookmarkStart w:id="1" w:name="_GoBack"/>
       <w:r>
         <w:t>Introduction</w:t>
       </w:r>
@@ -20,19 +21,19 @@
           <w:rFonts w:ascii="Arial" w:hAnsi="Arial" w:cs="Arial"/>
         </w:rPr>
       </w:pPr>
-      <w:bookmarkStart w:id="1" w:name="_Toc456598587"/>
-      <w:bookmarkStart w:id="2" w:name="_Toc456600918"/>
-      <w:bookmarkStart w:id="3" w:name="_Toc494193640"/>
-      <w:bookmarkStart w:id="4" w:name="_Toc184632743"/>
+      <w:bookmarkStart w:id="2" w:name="_Toc456598587"/>
+      <w:bookmarkStart w:id="3" w:name="_Toc456600918"/>
+      <w:bookmarkStart w:id="4" w:name="_Toc494193640"/>
+      <w:bookmarkStart w:id="5" w:name="_Toc184632743"/>
       <w:r>
         <w:rPr>
           <w:rFonts w:ascii="Arial" w:hAnsi="Arial" w:cs="Arial"/>
         </w:rPr>
         <w:t>P</w:t>
       </w:r>
-      <w:bookmarkEnd w:id="1"/>
       <w:bookmarkEnd w:id="2"/>
       <w:bookmarkEnd w:id="3"/>
+      <w:bookmarkEnd w:id="4"/>
       <w:r>
         <w:rPr>
           <w:rFonts w:ascii="Arial" w:hAnsi="Arial" w:cs="Arial"/>
@@ -75,7 +76,7 @@
         </w:rPr>
         <w:t xml:space="preserve"> Document</w:t>
       </w:r>
-      <w:bookmarkEnd w:id="4"/>
+      <w:bookmarkEnd w:id="5"/>
     </w:p>
     <w:p>
       <w:pPr>
@@ -85,8 +86,8 @@
           <w:iCs/>
         </w:rPr>
       </w:pPr>
-      <w:bookmarkStart w:id="5" w:name="OLE_LINK1"/>
-      <w:bookmarkStart w:id="6" w:name="OLE_LINK2"/>
+      <w:bookmarkStart w:id="6" w:name="OLE_LINK1"/>
+      <w:bookmarkStart w:id="7" w:name="OLE_LINK2"/>
       <w:r>
         <w:t xml:space="preserve">This </w:t>
       </w:r>
@@ -147,34 +148,102 @@
         <w:rPr>
           <w:iCs/>
         </w:rPr>
-        <w:t xml:space="preserve"> team and testing team. </w:t>
+        <w:t xml:space="preserve"> team and testing team.</w:t>
       </w:r>
     </w:p>
     <w:p>
       <w:pPr>
         <w:pStyle w:val="Heading1"/>
       </w:pPr>
-      <w:bookmarkStart w:id="7" w:name="_Toc184632744"/>
-      <w:bookmarkStart w:id="8" w:name="_Toc494193648"/>
-      <w:bookmarkEnd w:id="5"/>
+      <w:bookmarkStart w:id="8" w:name="_Toc184632744"/>
+      <w:bookmarkStart w:id="9" w:name="_Toc494193648"/>
       <w:bookmarkEnd w:id="6"/>
+      <w:bookmarkEnd w:id="7"/>
       <w:r>
         <w:t>Test Case Specification</w:t>
       </w:r>
-      <w:bookmarkEnd w:id="7"/>
+      <w:bookmarkEnd w:id="8"/>
     </w:p>
     <w:p>
       <w:pPr>
         <w:pStyle w:val="NoSpacing"/>
         <w:jc w:val="left"/>
       </w:pPr>
-      <w:bookmarkStart w:id="9" w:name="_Toc184632745"/>
+      <w:bookmarkStart w:id="10" w:name="_Toc184632745"/>
       <w:r>
         <w:t>Test form to Add customers</w:t>
       </w:r>
+    </w:p>
+    <w:p>
+      <w:pPr>
+        <w:pStyle w:val="Heading2"/>
+        <w:jc w:val="left"/>
+        <w:rPr>
+          <w:rFonts w:ascii="Arial" w:hAnsi="Arial" w:cs="Arial"/>
+        </w:rPr>
+      </w:pPr>
+      <w:r>
+        <w:rPr>
+          <w:rFonts w:ascii="Arial" w:hAnsi="Arial" w:cs="Arial"/>
+        </w:rPr>
+        <w:t>Description</w:t>
+      </w:r>
+      <w:bookmarkEnd w:id="10"/>
+    </w:p>
+    <w:p>
+      <w:pPr>
+        <w:pStyle w:val="NoSpacing"/>
+        <w:jc w:val="left"/>
+      </w:pPr>
+      <w:bookmarkStart w:id="11" w:name="_Toc184632746"/>
+      <w:r>
+        <w:t xml:space="preserve">This test is to check if the </w:t>
+      </w:r>
+      <w:r>
+        <w:t xml:space="preserve">user can </w:t>
+      </w:r>
+      <w:r>
+        <w:t>add</w:t>
+      </w:r>
       <w:r>
         <w:t xml:space="preserve"> </w:t>
       </w:r>
+      <w:r>
+        <w:t>a</w:t>
+      </w:r>
+      <w:r>
+        <w:t xml:space="preserve"> </w:t>
+      </w:r>
+      <w:r>
+        <w:t>n</w:t>
+      </w:r>
+      <w:r>
+        <w:t>ew</w:t>
+      </w:r>
+      <w:r>
+        <w:t xml:space="preserve"> </w:t>
+      </w:r>
+      <w:r>
+        <w:t xml:space="preserve">customer’s information. </w:t>
+      </w:r>
+      <w:r>
+        <w:t xml:space="preserve">This can be confirmed by finding </w:t>
+      </w:r>
+      <w:r>
+        <w:t>the relevant</w:t>
+      </w:r>
+      <w:r>
+        <w:t xml:space="preserve"> entry in the “</w:t>
+      </w:r>
+      <w:r>
+        <w:t>Customers T</w:t>
+      </w:r>
+      <w:r>
+        <w:t xml:space="preserve">able”, showing the </w:t>
+      </w:r>
+      <w:r>
+        <w:t>new customer.</w:t>
+      </w:r>
     </w:p>
     <w:p>
       <w:pPr>
@@ -188,63 +257,140 @@
         <w:rPr>
           <w:rFonts w:ascii="Arial" w:hAnsi="Arial" w:cs="Arial"/>
         </w:rPr>
-        <w:t>Description</w:t>
-      </w:r>
-      <w:bookmarkEnd w:id="9"/>
+        <w:t>Resources</w:t>
+      </w:r>
+      <w:bookmarkEnd w:id="11"/>
     </w:p>
     <w:p>
       <w:pPr>
         <w:pStyle w:val="NoSpacing"/>
         <w:jc w:val="left"/>
       </w:pPr>
-      <w:bookmarkStart w:id="10" w:name="_Toc184632746"/>
-      <w:r>
-        <w:t xml:space="preserve">This test is to check if the </w:t>
-      </w:r>
-      <w:r>
-        <w:t xml:space="preserve">user can </w:t>
-      </w:r>
-      <w:r>
-        <w:t>add</w:t>
+      <w:r>
+        <w:t>Mock data</w:t>
+      </w:r>
+    </w:p>
+    <w:p>
+      <w:pPr>
+        <w:pStyle w:val="NoSpacing"/>
+        <w:jc w:val="left"/>
+      </w:pPr>
+      <w:r>
+        <w:t>Database access</w:t>
+      </w:r>
+    </w:p>
+    <w:p>
+      <w:pPr>
+        <w:pStyle w:val="NoSpacing"/>
+        <w:jc w:val="left"/>
+      </w:pPr>
+      <w:r>
+        <w:t>Program access</w:t>
+      </w:r>
+    </w:p>
+    <w:p>
+      <w:pPr>
+        <w:pStyle w:val="Heading2"/>
+        <w:jc w:val="left"/>
+        <w:rPr>
+          <w:rFonts w:ascii="Arial" w:hAnsi="Arial" w:cs="Arial"/>
+        </w:rPr>
+      </w:pPr>
+      <w:bookmarkStart w:id="12" w:name="_Toc184632747"/>
+      <w:r>
+        <w:rPr>
+          <w:rFonts w:ascii="Arial" w:hAnsi="Arial" w:cs="Arial"/>
+        </w:rPr>
+        <w:t>Preconditions</w:t>
+      </w:r>
+      <w:bookmarkEnd w:id="12"/>
+    </w:p>
+    <w:p>
+      <w:pPr>
+        <w:pStyle w:val="NoSpacing"/>
+        <w:jc w:val="left"/>
+      </w:pPr>
+      <w:r>
+        <w:t>A selection of valid</w:t>
+      </w:r>
+      <w:r>
+        <w:t>ated</w:t>
+      </w:r>
+      <w:r>
+        <w:t xml:space="preserve"> customer records exist</w:t>
+      </w:r>
+      <w:r>
+        <w:t>ing</w:t>
+      </w:r>
+      <w:r>
+        <w:t xml:space="preserve"> in the </w:t>
+      </w:r>
+      <w:r>
+        <w:t>database</w:t>
+      </w:r>
+    </w:p>
+    <w:p>
+      <w:pPr>
+        <w:pStyle w:val="NoSpacing"/>
+        <w:jc w:val="left"/>
+      </w:pPr>
+      <w:r>
+        <w:t xml:space="preserve">A selection of </w:t>
+      </w:r>
+      <w:r>
+        <w:t xml:space="preserve">validated </w:t>
+      </w:r>
+      <w:r>
+        <w:t xml:space="preserve">DVD records </w:t>
+      </w:r>
+      <w:r>
+        <w:t xml:space="preserve">existing </w:t>
+      </w:r>
+      <w:r>
+        <w:t xml:space="preserve">in the </w:t>
+      </w:r>
+      <w:r>
+        <w:t>database</w:t>
+      </w:r>
+    </w:p>
+    <w:p>
+      <w:pPr>
+        <w:pStyle w:val="Heading2"/>
+        <w:jc w:val="left"/>
+        <w:rPr>
+          <w:rFonts w:ascii="Arial" w:hAnsi="Arial" w:cs="Arial"/>
+        </w:rPr>
+      </w:pPr>
+      <w:bookmarkStart w:id="13" w:name="_Toc184632748"/>
+      <w:r>
+        <w:rPr>
+          <w:rFonts w:ascii="Arial" w:hAnsi="Arial" w:cs="Arial"/>
+        </w:rPr>
+        <w:t>Post Conditions</w:t>
+      </w:r>
+      <w:bookmarkEnd w:id="13"/>
+    </w:p>
+    <w:p>
+      <w:pPr>
+        <w:jc w:val="left"/>
+      </w:pPr>
+      <w:r>
+        <w:t xml:space="preserve">A </w:t>
+      </w:r>
+      <w:r>
+        <w:t>new</w:t>
       </w:r>
       <w:r>
         <w:t xml:space="preserve"> </w:t>
       </w:r>
       <w:r>
-        <w:t>a</w:t>
-      </w:r>
-      <w:r>
-        <w:t xml:space="preserve"> </w:t>
-      </w:r>
-      <w:r>
-        <w:t>n</w:t>
-      </w:r>
-      <w:r>
-        <w:t>ew</w:t>
-      </w:r>
-      <w:r>
-        <w:t xml:space="preserve"> </w:t>
-      </w:r>
-      <w:r>
-        <w:t xml:space="preserve">customer’s information. </w:t>
-      </w:r>
-      <w:r>
-        <w:t xml:space="preserve">This can be confirmed by finding </w:t>
-      </w:r>
-      <w:r>
-        <w:t>the relevant</w:t>
-      </w:r>
-      <w:r>
-        <w:t xml:space="preserve"> entry in the “</w:t>
-      </w:r>
-      <w:r>
-        <w:t>Customers T</w:t>
-      </w:r>
-      <w:r>
-        <w:t xml:space="preserve">able”, showing the </w:t>
-      </w:r>
-      <w:r>
-        <w:t>new customer.</w:t>
+        <w:t xml:space="preserve">customer </w:t>
+      </w:r>
+      <w:r>
+        <w:t xml:space="preserve">record has </w:t>
+      </w:r>
+      <w:r>
+        <w:t>been added to the “Customer Table”.</w:t>
       </w:r>
     </w:p>
     <w:p>
@@ -255,162 +401,14 @@
           <w:rFonts w:ascii="Arial" w:hAnsi="Arial" w:cs="Arial"/>
         </w:rPr>
       </w:pPr>
+      <w:bookmarkStart w:id="14" w:name="_Toc184632749"/>
       <w:r>
         <w:rPr>
           <w:rFonts w:ascii="Arial" w:hAnsi="Arial" w:cs="Arial"/>
         </w:rPr>
-        <w:t>Resources</w:t>
-      </w:r>
-      <w:bookmarkEnd w:id="10"/>
-    </w:p>
-    <w:p>
-      <w:pPr>
-        <w:pStyle w:val="NoSpacing"/>
-        <w:jc w:val="left"/>
-      </w:pPr>
-      <w:r>
-        <w:t>Mock data</w:t>
-      </w:r>
-    </w:p>
-    <w:p>
-      <w:pPr>
-        <w:pStyle w:val="NoSpacing"/>
-        <w:jc w:val="left"/>
-      </w:pPr>
-      <w:r>
-        <w:t>Database access</w:t>
-      </w:r>
-    </w:p>
-    <w:p>
-      <w:pPr>
-        <w:pStyle w:val="NoSpacing"/>
-        <w:jc w:val="left"/>
-      </w:pPr>
-      <w:r>
-        <w:t>Program access</w:t>
-      </w:r>
-    </w:p>
-    <w:p>
-      <w:pPr>
-        <w:pStyle w:val="Heading2"/>
-        <w:jc w:val="left"/>
-        <w:rPr>
-          <w:rFonts w:ascii="Arial" w:hAnsi="Arial" w:cs="Arial"/>
-        </w:rPr>
-      </w:pPr>
-      <w:bookmarkStart w:id="11" w:name="_Toc184632747"/>
-      <w:r>
-        <w:rPr>
-          <w:rFonts w:ascii="Arial" w:hAnsi="Arial" w:cs="Arial"/>
-        </w:rPr>
-        <w:t>Preconditions</w:t>
-      </w:r>
-      <w:bookmarkEnd w:id="11"/>
-    </w:p>
-    <w:p>
-      <w:pPr>
-        <w:pStyle w:val="NoSpacing"/>
-        <w:jc w:val="left"/>
-      </w:pPr>
-      <w:r>
-        <w:t>A selection of valid</w:t>
-      </w:r>
-      <w:r>
-        <w:t>ated</w:t>
-      </w:r>
-      <w:r>
-        <w:t xml:space="preserve"> customer records exist</w:t>
-      </w:r>
-      <w:r>
-        <w:t>ing</w:t>
-      </w:r>
-      <w:r>
-        <w:t xml:space="preserve"> in the </w:t>
-      </w:r>
-      <w:r>
-        <w:t>database</w:t>
-      </w:r>
-    </w:p>
-    <w:p>
-      <w:pPr>
-        <w:pStyle w:val="NoSpacing"/>
-        <w:jc w:val="left"/>
-      </w:pPr>
-      <w:r>
-        <w:t xml:space="preserve">A selection of </w:t>
-      </w:r>
-      <w:r>
-        <w:t xml:space="preserve">validated </w:t>
-      </w:r>
-      <w:r>
-        <w:t xml:space="preserve">DVD records </w:t>
-      </w:r>
-      <w:r>
-        <w:t xml:space="preserve">existing </w:t>
-      </w:r>
-      <w:r>
-        <w:t xml:space="preserve">in the </w:t>
-      </w:r>
-      <w:r>
-        <w:t>database</w:t>
-      </w:r>
-    </w:p>
-    <w:p>
-      <w:pPr>
-        <w:pStyle w:val="Heading2"/>
-        <w:jc w:val="left"/>
-        <w:rPr>
-          <w:rFonts w:ascii="Arial" w:hAnsi="Arial" w:cs="Arial"/>
-        </w:rPr>
-      </w:pPr>
-      <w:bookmarkStart w:id="12" w:name="_Toc184632748"/>
-      <w:r>
-        <w:rPr>
-          <w:rFonts w:ascii="Arial" w:hAnsi="Arial" w:cs="Arial"/>
-        </w:rPr>
-        <w:t>Post Conditions</w:t>
-      </w:r>
-      <w:bookmarkEnd w:id="12"/>
-    </w:p>
-    <w:p>
-      <w:pPr>
-        <w:jc w:val="left"/>
-      </w:pPr>
-      <w:r>
-        <w:t xml:space="preserve">A </w:t>
-      </w:r>
-      <w:r>
-        <w:t>new</w:t>
-      </w:r>
-      <w:r>
-        <w:t xml:space="preserve"> </w:t>
-      </w:r>
-      <w:r>
-        <w:t xml:space="preserve">customer </w:t>
-      </w:r>
-      <w:r>
-        <w:t xml:space="preserve">record has </w:t>
-      </w:r>
-      <w:r>
-        <w:t xml:space="preserve">been added to the “Customer Table”. </w:t>
-      </w:r>
-    </w:p>
-    <w:p>
-      <w:pPr>
-        <w:pStyle w:val="Heading2"/>
-        <w:jc w:val="left"/>
-        <w:rPr>
-          <w:rFonts w:ascii="Arial" w:hAnsi="Arial" w:cs="Arial"/>
-        </w:rPr>
-      </w:pPr>
-      <w:bookmarkStart w:id="13" w:name="_Toc184632749"/>
-      <w:r>
-        <w:rPr>
-          <w:rFonts w:ascii="Arial" w:hAnsi="Arial" w:cs="Arial"/>
-        </w:rPr>
         <w:t>Flow of Events</w:t>
       </w:r>
-      <w:bookmarkEnd w:id="13"/>
+      <w:bookmarkEnd w:id="14"/>
     </w:p>
     <w:p>
       <w:pPr>
@@ -420,7 +418,7 @@
         </w:numPr>
         <w:jc w:val="left"/>
       </w:pPr>
-      <w:bookmarkStart w:id="14" w:name="_Toc184632750"/>
+      <w:bookmarkStart w:id="15" w:name="_Toc184632750"/>
       <w:r>
         <w:t>Open the SAT_DB_DVD database.</w:t>
       </w:r>
@@ -791,15 +789,13 @@
           <w:rFonts w:ascii="Arial" w:hAnsi="Arial" w:cs="Arial"/>
         </w:rPr>
       </w:pPr>
-      <w:bookmarkStart w:id="15" w:name="_GoBack"/>
+      <w:r>
+        <w:rPr>
+          <w:rFonts w:ascii="Arial" w:hAnsi="Arial" w:cs="Arial"/>
+        </w:rPr>
+        <w:t>Inclusion/Exclusion Points</w:t>
+      </w:r>
       <w:bookmarkEnd w:id="15"/>
-      <w:r>
-        <w:rPr>
-          <w:rFonts w:ascii="Arial" w:hAnsi="Arial" w:cs="Arial"/>
-        </w:rPr>
-        <w:t>Inclusion/Exclusion Points</w:t>
-      </w:r>
-      <w:bookmarkEnd w:id="14"/>
     </w:p>
     <w:p>
       <w:pPr>
@@ -847,8 +843,9 @@
       <w:r>
         <w:t>only</w:t>
       </w:r>
-      <w:bookmarkEnd w:id="8"/>
-    </w:p>
+      <w:bookmarkEnd w:id="9"/>
+    </w:p>
+    <w:bookmarkEnd w:id="1"/>
     <w:p>
       <w:pPr>
         <w:jc w:val="left"/>

</xml_diff>